<commit_message>
Amended function name after wrapping function
git-svn-id: svn://127.0.0.1/Core@9683 17c802ae-cbca-534c-9e8e-6d19a4926c45
</commit_message>
<xml_diff>
--- a/trunk/doc/readme_nm_4700_fix33.docx
+++ b/trunk/doc/readme_nm_4700_fix33.docx
@@ -2,7 +2,10 @@
 <file path=word/document.xml><?xml version="1.0" encoding="utf-8"?>
 <w:document xmlns:wpc="http://schemas.microsoft.com/office/word/2010/wordprocessingCanvas" xmlns:mc="http://schemas.openxmlformats.org/markup-compatibility/2006" xmlns:o="urn:schemas-microsoft-com:office:office" xmlns:r="http://schemas.openxmlformats.org/officeDocument/2006/relationships" xmlns:m="http://schemas.openxmlformats.org/officeDocument/2006/math" xmlns:v="urn:schemas-microsoft-com:vml" xmlns:wp14="http://schemas.microsoft.com/office/word/2010/wordprocessingDrawing" xmlns:wp="http://schemas.openxmlformats.org/drawingml/2006/wordprocessingDrawing" xmlns:w10="urn:schemas-microsoft-com:office:word" xmlns:w="http://schemas.openxmlformats.org/wordprocessingml/2006/main" xmlns:w14="http://schemas.microsoft.com/office/word/2010/wordml" xmlns:w15="http://schemas.microsoft.com/office/word/2012/wordml" xmlns:wpg="http://schemas.microsoft.com/office/word/2010/wordprocessingGroup" xmlns:wpi="http://schemas.microsoft.com/office/word/2010/wordprocessingInk" xmlns:wne="http://schemas.microsoft.com/office/word/2006/wordml" xmlns:wps="http://schemas.microsoft.com/office/word/2010/wordprocessingShape" mc:Ignorable="w14 w15 wp14">
   <w:body>
-    <w:p/>
+    <w:p>
+      <w:bookmarkStart w:id="0" w:name="_GoBack"/>
+      <w:bookmarkEnd w:id="0"/>
+    </w:p>
     <w:p/>
     <w:p/>
     <w:p/>
@@ -518,11 +521,11 @@
           <w:numId w:val="23"/>
         </w:numPr>
       </w:pPr>
-      <w:bookmarkStart w:id="0" w:name="_Toc438558618"/>
+      <w:bookmarkStart w:id="1" w:name="_Toc438558618"/>
       <w:r>
         <w:t>Introduction</w:t>
       </w:r>
-      <w:bookmarkEnd w:id="0"/>
+      <w:bookmarkEnd w:id="1"/>
       <w:r>
         <w:t xml:space="preserve"> </w:t>
       </w:r>
@@ -565,7 +568,10 @@
         <w:fldChar w:fldCharType="begin"/>
       </w:r>
       <w:r>
-        <w:instrText xml:space="preserve"> DOCPROPERTY  "$Base Release$"  \* MERGEFORMAT </w:instrText>
+        <w:instrText xml:space="preserve"> DOCPROPERTY  "$Base Re</w:instrText>
+      </w:r>
+      <w:r>
+        <w:instrText xml:space="preserve">lease$"  \* MERGEFORMAT </w:instrText>
       </w:r>
       <w:r>
         <w:fldChar w:fldCharType="separate"/>
@@ -610,13 +616,11 @@
       <w:pPr>
         <w:pStyle w:val="Heading1"/>
       </w:pPr>
-      <w:bookmarkStart w:id="1" w:name="_Toc438558619"/>
-      <w:bookmarkStart w:id="2" w:name="_GoBack"/>
+      <w:bookmarkStart w:id="2" w:name="_Toc438558619"/>
+      <w:r>
+        <w:t>Fix Details</w:t>
+      </w:r>
       <w:bookmarkEnd w:id="2"/>
-      <w:r>
-        <w:t>Fix Details</w:t>
-      </w:r>
-      <w:bookmarkEnd w:id="1"/>
     </w:p>
     <w:tbl>
       <w:tblPr>
@@ -952,7 +956,10 @@
               <w:fldChar w:fldCharType="begin"/>
             </w:r>
             <w:r>
-              <w:instrText xml:space="preserve"> DOCPROPERTY  "$Install SQL Script$"  \* MERGEFORMAT </w:instrText>
+              <w:instrText xml:space="preserve"> DOCPROPERT</w:instrText>
+            </w:r>
+            <w:r>
+              <w:instrText xml:space="preserve">Y  "$Install SQL Script$"  \* MERGEFORMAT </w:instrText>
             </w:r>
             <w:r>
               <w:fldChar w:fldCharType="separate"/>
@@ -967,9 +974,6 @@
               <w:t>_fix33.sql</w:t>
             </w:r>
             <w:r>
-              <w:rPr>
-                <w:szCs w:val="16"/>
-              </w:rPr>
               <w:fldChar w:fldCharType="end"/>
             </w:r>
             <w:r>
@@ -1325,7 +1329,7 @@
                 <w:i w:val="0"/>
                 <w:iCs w:val="0"/>
               </w:rPr>
-              <w:t>get_passw_exp_date.fnc</w:t>
+              <w:t>get_passw_exp_date.fnw</w:t>
             </w:r>
           </w:p>
         </w:tc>
@@ -2186,7 +2190,7 @@
             <w:rPr>
               <w:noProof/>
             </w:rPr>
-            <w:t>2</w:t>
+            <w:t>3</w:t>
           </w:r>
           <w:r>
             <w:rPr>
@@ -6040,7 +6044,7 @@
 </file>
 
 <file path=customXml/itemProps1.xml><?xml version="1.0" encoding="utf-8"?>
-<ds:datastoreItem xmlns:ds="http://schemas.openxmlformats.org/officeDocument/2006/customXml" ds:itemID="{73EEC361-3882-41AE-953F-702B65FBD9A2}">
+<ds:datastoreItem xmlns:ds="http://schemas.openxmlformats.org/officeDocument/2006/customXml" ds:itemID="{17020E34-5744-4001-8389-C9C13BB6B767}">
   <ds:schemaRefs>
     <ds:schemaRef ds:uri="http://schemas.openxmlformats.org/officeDocument/2006/bibliography"/>
   </ds:schemaRefs>

</xml_diff>